<commit_message>
updated the generated files
</commit_message>
<xml_diff>
--- a/out.docx
+++ b/out.docx
@@ -263,7 +263,7 @@
       </w:r>
     </w:p>
     <w:bookmarkEnd w:id="28"/>
-    <w:bookmarkStart w:id="41" w:name="work-experience"/>
+    <w:bookmarkStart w:id="42" w:name="work-experience"/>
     <w:p>
       <w:pPr>
         <w:pStyle w:val="Heading1"/>
@@ -468,6 +468,69 @@
         <w:t xml:space="preserve">visualization software for AEB and ACC systems, integrating BEV plots to drastically reduce debugging time. Processed MF4 and CAN signals (BLF, DBC) to expedite vehicle issue diagnosis.</w:t>
       </w:r>
     </w:p>
+    <w:p>
+      <w:pPr>
+        <w:numPr>
+          <w:ilvl w:val="1"/>
+          <w:numId w:val="1003"/>
+        </w:numPr>
+      </w:pPr>
+      <w:r>
+        <w:t xml:space="preserve">Evaluated and integrated advanced path planning solutions, such as lattice-based and</w:t>
+      </w:r>
+      <w:r>
+        <w:t xml:space="preserve"> </w:t>
+      </w:r>
+      <w:hyperlink r:id="rId30">
+        <w:r>
+          <w:rPr>
+            <w:rStyle w:val="Hyperlink"/>
+          </w:rPr>
+          <w:t xml:space="preserve"> </w:t>
+        </w:r>
+        <w:r>
+          <w:rPr>
+            <w:rStyle w:val="Hyperlink"/>
+          </w:rPr>
+          <w:t xml:space="preserve">Apollo</w:t>
+        </w:r>
+      </w:hyperlink>
+      <w:r>
+        <w:t xml:space="preserve">’s EM planner. Also, developed obstacle avoidance algorithms with</w:t>
+      </w:r>
+      <w:r>
+        <w:t xml:space="preserve"> </w:t>
+      </w:r>
+      <w:r>
+        <w:rPr>
+          <w:b/>
+          <w:bCs/>
+        </w:rPr>
+        <w:t xml:space="preserve">DP</w:t>
+      </w:r>
+      <w:r>
+        <w:t xml:space="preserve"> </w:t>
+      </w:r>
+      <w:r>
+        <w:t xml:space="preserve">and</w:t>
+      </w:r>
+      <w:r>
+        <w:t xml:space="preserve"> </w:t>
+      </w:r>
+      <w:r>
+        <w:rPr>
+          <w:b/>
+          <w:bCs/>
+        </w:rPr>
+        <w:t xml:space="preserve">A*</w:t>
+      </w:r>
+      <w:r>
+        <w:t xml:space="preserve"> </w:t>
+      </w:r>
+      <w:r>
+        <w:t xml:space="preserve">techniques, validated through a custom Python-based simulator.</w:t>
+      </w:r>
+    </w:p>
     <w:tbl>
       <w:tblPr>
         <w:tblStyle w:val="Table"/>
@@ -504,7 +567,7 @@
               <w:pStyle w:val="Compact"/>
               <w:jc w:val="right"/>
             </w:pPr>
-            <w:hyperlink r:id="rId30">
+            <w:hyperlink r:id="rId31">
               <w:r>
                 <w:rPr>
                   <w:rStyle w:val="Hyperlink"/>
@@ -586,12 +649,12 @@
         </w:numPr>
       </w:pPr>
       <w:r>
-        <w:t xml:space="preserve">Automated audio file categorization by gender and age using Google’s</w:t>
-      </w:r>
-      <w:r>
-        <w:t xml:space="preserve"> </w:t>
-      </w:r>
-      <w:hyperlink r:id="rId31">
+        <w:t xml:space="preserve">Leveraged Google’s</w:t>
+      </w:r>
+      <w:r>
+        <w:t xml:space="preserve"> </w:t>
+      </w:r>
+      <w:hyperlink r:id="rId32">
         <w:r>
           <w:rPr>
             <w:rStyle w:val="Hyperlink"/>
@@ -609,7 +672,7 @@
         <w:t xml:space="preserve"> </w:t>
       </w:r>
       <w:r>
-        <w:t xml:space="preserve">(in the TensorFlow framework) as the backbone, fine-tuning the model with the company’s labeled data. Developed a custom metric to accurately evaluate classification accuracy, with equal emphasis on precision and recall.</w:t>
+        <w:t xml:space="preserve">within the TensorFlow framework to automate the categorization of audio files by gender and age, fine-tuning the model on the company’s labeled dataset. Introduced a custom loss function that balances precision and recall, achieving an average precision of 0.55 and an average recall of 0.51 across various categories.</w:t>
       </w:r>
     </w:p>
     <w:p>
@@ -621,6 +684,33 @@
       </w:pPr>
       <w:r>
         <w:t xml:space="preserve">Building a filter for detecting operator interruptions and poor voice quality using VAD algorithms.</w:t>
+      </w:r>
+    </w:p>
+    <w:p>
+      <w:pPr>
+        <w:numPr>
+          <w:ilvl w:val="1"/>
+          <w:numId w:val="1004"/>
+        </w:numPr>
+      </w:pPr>
+      <w:r>
+        <w:t xml:space="preserve">Deployed</w:t>
+      </w:r>
+      <w:r>
+        <w:t xml:space="preserve"> </w:t>
+      </w:r>
+      <w:r>
+        <w:rPr>
+          <w:b/>
+          <w:bCs/>
+        </w:rPr>
+        <w:t xml:space="preserve">MLflow</w:t>
+      </w:r>
+      <w:r>
+        <w:t xml:space="preserve"> </w:t>
+      </w:r>
+      <w:r>
+        <w:t xml:space="preserve">to facilitate experiment tracking.</w:t>
       </w:r>
     </w:p>
     <w:p>
@@ -751,7 +841,7 @@
         </w:numPr>
       </w:pPr>
       <w:r>
-        <w:t xml:space="preserve">Leading a team, we developed a microservice-based platform for aerial vehicle monitoring, focusing on a graph-based path planning module. By implementing advanced algorithms like Dynamic Programming and A*, we enhanced navigation precision and system responsiveness, achieving a tenfold increase in processing speed over the initial version.</w:t>
+        <w:t xml:space="preserve">Leading a team, we developed a microservice-based platform for a vehicle monitoring, focusing on a graph-based path planning module. By implementing advanced algorithms like Dynamic Programming and A*, we enhanced navigation precision and system responsiveness, achieving a tenfold increase in processing speed over the initial version.</w:t>
       </w:r>
     </w:p>
     <w:tbl>
@@ -895,7 +985,7 @@
       <w:r>
         <w:t xml:space="preserve"> </w:t>
       </w:r>
-      <w:hyperlink r:id="rId32">
+      <w:hyperlink r:id="rId33">
         <w:r>
           <w:rPr>
             <w:rStyle w:val="Hyperlink"/>
@@ -918,7 +1008,7 @@
       <w:r>
         <w:t xml:space="preserve"> </w:t>
       </w:r>
-      <w:hyperlink r:id="rId33">
+      <w:hyperlink r:id="rId34">
         <w:r>
           <w:rPr>
             <w:rStyle w:val="Hyperlink"/>
@@ -972,7 +1062,7 @@
               <w:pStyle w:val="Compact"/>
               <w:jc w:val="right"/>
             </w:pPr>
-            <w:hyperlink r:id="rId34">
+            <w:hyperlink r:id="rId35">
               <w:r>
                 <w:rPr>
                   <w:rStyle w:val="Hyperlink"/>
@@ -1109,7 +1199,7 @@
               <w:pStyle w:val="Compact"/>
               <w:jc w:val="right"/>
             </w:pPr>
-            <w:hyperlink r:id="rId35">
+            <w:hyperlink r:id="rId36">
               <w:r>
                 <w:rPr>
                   <w:rStyle w:val="Hyperlink"/>
@@ -1207,7 +1297,7 @@
         <w:t xml:space="preserve"> </w:t>
       </w:r>
       <w:r>
-        <w:t xml:space="preserve">boards using</w:t>
+        <w:t xml:space="preserve">boards with</w:t>
       </w:r>
       <w:r>
         <w:t xml:space="preserve"> </w:t>
@@ -1223,7 +1313,23 @@
         <w:t xml:space="preserve"> </w:t>
       </w:r>
       <w:r>
-        <w:t xml:space="preserve">microcontrollers, enabling efficient nurse and patient calls, deployed in 2+ hospitals.</w:t>
+        <w:t xml:space="preserve">microcontrollers, incorporating audio signal transportation via</w:t>
+      </w:r>
+      <w:r>
+        <w:t xml:space="preserve"> </w:t>
+      </w:r>
+      <w:r>
+        <w:rPr>
+          <w:b/>
+          <w:bCs/>
+        </w:rPr>
+        <w:t xml:space="preserve">RS485</w:t>
+      </w:r>
+      <w:r>
+        <w:t xml:space="preserve"> </w:t>
+      </w:r>
+      <w:r>
+        <w:t xml:space="preserve">protocol, and implemented audio recording and playback on digital boards. Enabled efficient real-time communication between nurses and patients, successfully deployed in over 2 hospitals.</w:t>
       </w:r>
     </w:p>
     <w:p>
@@ -1305,7 +1411,7 @@
               <w:pStyle w:val="Compact"/>
               <w:jc w:val="right"/>
             </w:pPr>
-            <w:hyperlink r:id="rId36">
+            <w:hyperlink r:id="rId37">
               <w:r>
                 <w:rPr>
                   <w:rStyle w:val="Hyperlink"/>
@@ -1559,7 +1665,7 @@
       <w:r>
         <w:t xml:space="preserve"> </w:t>
       </w:r>
-      <w:hyperlink r:id="rId37">
+      <w:hyperlink r:id="rId38">
         <w:r>
           <w:rPr>
             <w:rStyle w:val="Hyperlink"/>
@@ -1616,7 +1722,7 @@
       <w:r>
         <w:t xml:space="preserve"> </w:t>
       </w:r>
-      <w:hyperlink r:id="rId38">
+      <w:hyperlink r:id="rId39">
         <w:r>
           <w:rPr>
             <w:rStyle w:val="Hyperlink"/>
@@ -1673,7 +1779,7 @@
       <w:r>
         <w:t xml:space="preserve"> </w:t>
       </w:r>
-      <w:hyperlink r:id="rId39">
+      <w:hyperlink r:id="rId40">
         <w:r>
           <w:rPr>
             <w:rStyle w:val="Hyperlink"/>
@@ -1730,7 +1836,7 @@
       <w:r>
         <w:t xml:space="preserve"> </w:t>
       </w:r>
-      <w:hyperlink r:id="rId40">
+      <w:hyperlink r:id="rId41">
         <w:r>
           <w:rPr>
             <w:rStyle w:val="Hyperlink"/>
@@ -1751,8 +1857,8 @@
         <w:t xml:space="preserve"> </w:t>
       </w:r>
     </w:p>
-    <w:bookmarkEnd w:id="41"/>
-    <w:bookmarkStart w:id="46" w:name="notable-projects"/>
+    <w:bookmarkEnd w:id="42"/>
+    <w:bookmarkStart w:id="47" w:name="notable-projects"/>
     <w:p>
       <w:pPr>
         <w:pStyle w:val="Heading1"/>
@@ -1822,7 +1928,7 @@
       <w:r>
         <w:t xml:space="preserve"> </w:t>
       </w:r>
-      <w:hyperlink r:id="rId42">
+      <w:hyperlink r:id="rId43">
         <w:r>
           <w:rPr>
             <w:rStyle w:val="Hyperlink"/>
@@ -1853,7 +1959,7 @@
       <w:r>
         <w:t xml:space="preserve"> </w:t>
       </w:r>
-      <w:hyperlink r:id="rId43">
+      <w:hyperlink r:id="rId44">
         <w:r>
           <w:rPr>
             <w:rStyle w:val="Hyperlink"/>
@@ -1908,7 +2014,7 @@
       <w:r>
         <w:t xml:space="preserve"> </w:t>
       </w:r>
-      <w:hyperlink r:id="rId44">
+      <w:hyperlink r:id="rId45">
         <w:r>
           <w:rPr>
             <w:rStyle w:val="Hyperlink"/>
@@ -2070,7 +2176,7 @@
       <w:r>
         <w:t xml:space="preserve"> </w:t>
       </w:r>
-      <w:hyperlink r:id="rId45">
+      <w:hyperlink r:id="rId46">
         <w:r>
           <w:rPr>
             <w:rStyle w:val="Hyperlink"/>
@@ -2297,8 +2403,8 @@
         <w:t xml:space="preserve">. This was one of the projects of the Deep Learning course.</w:t>
       </w:r>
     </w:p>
-    <w:bookmarkEnd w:id="46"/>
-    <w:bookmarkStart w:id="49" w:name="honors-certificates"/>
+    <w:bookmarkEnd w:id="47"/>
+    <w:bookmarkStart w:id="50" w:name="honors-certificates"/>
     <w:p>
       <w:pPr>
         <w:pStyle w:val="Heading1"/>
@@ -2400,7 +2506,7 @@
       <w:r>
         <w:t xml:space="preserve"> </w:t>
       </w:r>
-      <w:hyperlink r:id="rId47">
+      <w:hyperlink r:id="rId48">
         <w:r>
           <w:rPr>
             <w:rStyle w:val="Hyperlink"/>
@@ -2427,7 +2533,7 @@
       <w:r>
         <w:t xml:space="preserve"> </w:t>
       </w:r>
-      <w:hyperlink r:id="rId48">
+      <w:hyperlink r:id="rId49">
         <w:r>
           <w:rPr>
             <w:rStyle w:val="Hyperlink"/>
@@ -2445,8 +2551,8 @@
         <w:t xml:space="preserve"> </w:t>
       </w:r>
     </w:p>
-    <w:bookmarkEnd w:id="49"/>
-    <w:bookmarkStart w:id="50" w:name="skills"/>
+    <w:bookmarkEnd w:id="50"/>
+    <w:bookmarkStart w:id="51" w:name="skills"/>
     <w:p>
       <w:pPr>
         <w:pStyle w:val="Heading1"/>
@@ -2584,8 +2690,8 @@
         <w:br/>
       </w:r>
     </w:p>
-    <w:bookmarkEnd w:id="50"/>
-    <w:bookmarkStart w:id="56" w:name="education"/>
+    <w:bookmarkEnd w:id="51"/>
+    <w:bookmarkStart w:id="57" w:name="education"/>
     <w:p>
       <w:pPr>
         <w:pStyle w:val="Heading1"/>
@@ -2619,7 +2725,7 @@
                 <w:b/>
                 <w:bCs/>
               </w:rPr>
-              <w:t xml:space="preserve">University of Tehran (It has the best ranking in Iran)</w:t>
+              <w:t xml:space="preserve">University of Tehran</w:t>
             </w:r>
           </w:p>
         </w:tc>
@@ -2698,14 +2804,25 @@
         <w:t xml:space="preserve"> </w:t>
       </w:r>
       <w:r>
-        <w:t xml:space="preserve">Notable Courses:</w:t>
-      </w:r>
-      <w:r>
-        <w:t xml:space="preserve"> </w:t>
-      </w:r>
-      <w:r>
-        <w:t xml:space="preserve">Advanced Robotics, Deep Neural Network, Machine Vision, Reinforcement Learning</w:t>
-      </w:r>
+        <w:t xml:space="preserve">Thesis:</w:t>
+      </w:r>
+      <w:r>
+        <w:t xml:space="preserve"> </w:t>
+      </w:r>
+      <w:hyperlink r:id="rId52">
+        <w:r>
+          <w:rPr>
+            <w:rStyle w:val="Hyperlink"/>
+          </w:rPr>
+          <w:t xml:space="preserve"> </w:t>
+        </w:r>
+        <w:r>
+          <w:rPr>
+            <w:rStyle w:val="Hyperlink"/>
+          </w:rPr>
+          <w:t xml:space="preserve">An earthquake early warning system using smartphones as sensors</w:t>
+        </w:r>
+      </w:hyperlink>
       <w:r>
         <w:t xml:space="preserve"> </w:t>
       </w:r>
@@ -2724,12 +2841,12 @@
         <w:t xml:space="preserve"> </w:t>
       </w:r>
       <w:r>
-        <w:t xml:space="preserve">Thesis:</w:t>
-      </w:r>
-      <w:r>
-        <w:t xml:space="preserve"> </w:t>
-      </w:r>
-      <w:hyperlink r:id="rId51">
+        <w:t xml:space="preserve">Supervisors:</w:t>
+      </w:r>
+      <w:r>
+        <w:t xml:space="preserve"> </w:t>
+      </w:r>
+      <w:hyperlink r:id="rId53">
         <w:r>
           <w:rPr>
             <w:rStyle w:val="Hyperlink"/>
@@ -2740,7 +2857,47 @@
           <w:rPr>
             <w:rStyle w:val="Hyperlink"/>
           </w:rPr>
-          <w:t xml:space="preserve">An earthquake early warning system using smartphones as sensors</w:t>
+          <w:t xml:space="preserve">Prof. Hadi Moradi</w:t>
+        </w:r>
+      </w:hyperlink>
+      <w:r>
+        <w:t xml:space="preserve">,</w:t>
+      </w:r>
+      <w:r>
+        <w:t xml:space="preserve"> </w:t>
+      </w:r>
+      <w:hyperlink r:id="rId54">
+        <w:r>
+          <w:rPr>
+            <w:rStyle w:val="Hyperlink"/>
+          </w:rPr>
+          <w:t xml:space="preserve"> </w:t>
+        </w:r>
+        <w:r>
+          <w:rPr>
+            <w:rStyle w:val="Hyperlink"/>
+          </w:rPr>
+          <w:t xml:space="preserve">Dr. Mahmoud Reza Hashemi</w:t>
+        </w:r>
+      </w:hyperlink>
+      <w:r>
+        <w:t xml:space="preserve">,</w:t>
+      </w:r>
+      <w:r>
+        <w:t xml:space="preserve"> </w:t>
+      </w:r>
+      <w:hyperlink r:id="rId55">
+        <w:r>
+          <w:rPr>
+            <w:rStyle w:val="Hyperlink"/>
+          </w:rPr>
+          <w:t xml:space="preserve"> </w:t>
+        </w:r>
+        <w:r>
+          <w:rPr>
+            <w:rStyle w:val="Hyperlink"/>
+          </w:rPr>
+          <w:t xml:space="preserve">Dr. Ali Moradi</w:t>
         </w:r>
       </w:hyperlink>
       <w:r>
@@ -2761,65 +2918,14 @@
         <w:t xml:space="preserve"> </w:t>
       </w:r>
       <w:r>
-        <w:t xml:space="preserve">Supervisors:</w:t>
-      </w:r>
-      <w:r>
-        <w:t xml:space="preserve"> </w:t>
-      </w:r>
-      <w:hyperlink r:id="rId52">
-        <w:r>
-          <w:rPr>
-            <w:rStyle w:val="Hyperlink"/>
-          </w:rPr>
-          <w:t xml:space="preserve"> </w:t>
-        </w:r>
-        <w:r>
-          <w:rPr>
-            <w:rStyle w:val="Hyperlink"/>
-          </w:rPr>
-          <w:t xml:space="preserve">Prof. Hadi Moradi</w:t>
-        </w:r>
-      </w:hyperlink>
-      <w:r>
-        <w:t xml:space="preserve">,</w:t>
-      </w:r>
-      <w:r>
-        <w:t xml:space="preserve"> </w:t>
-      </w:r>
-      <w:hyperlink r:id="rId53">
-        <w:r>
-          <w:rPr>
-            <w:rStyle w:val="Hyperlink"/>
-          </w:rPr>
-          <w:t xml:space="preserve"> </w:t>
-        </w:r>
-        <w:r>
-          <w:rPr>
-            <w:rStyle w:val="Hyperlink"/>
-          </w:rPr>
-          <w:t xml:space="preserve">Dr. Mahmoud Reza Hashemi</w:t>
-        </w:r>
-      </w:hyperlink>
-      <w:r>
-        <w:t xml:space="preserve">,</w:t>
-      </w:r>
-      <w:r>
-        <w:t xml:space="preserve"> </w:t>
-      </w:r>
-      <w:hyperlink r:id="rId54">
-        <w:r>
-          <w:rPr>
-            <w:rStyle w:val="Hyperlink"/>
-          </w:rPr>
-          <w:t xml:space="preserve"> </w:t>
-        </w:r>
-        <w:r>
-          <w:rPr>
-            <w:rStyle w:val="Hyperlink"/>
-          </w:rPr>
-          <w:t xml:space="preserve">Dr. Ali Moradi</w:t>
-        </w:r>
-      </w:hyperlink>
+        <w:t xml:space="preserve">Notable Courses:</w:t>
+      </w:r>
+      <w:r>
+        <w:t xml:space="preserve"> </w:t>
+      </w:r>
+      <w:r>
+        <w:t xml:space="preserve">Deep Neural Network in Speech signals and Machine Vision, Reinforcement Learning, Big Data, Data Analysis, Artificial Intelligence</w:t>
+      </w:r>
       <w:r>
         <w:t xml:space="preserve"> </w:t>
       </w:r>
@@ -2852,7 +2958,7 @@
                 <w:b/>
                 <w:bCs/>
               </w:rPr>
-              <w:t xml:space="preserve">K. N. Toosi University of Technology(top 5 universities in Iran)</w:t>
+              <w:t xml:space="preserve">K. N. Toosi University of Technology</w:t>
             </w:r>
           </w:p>
         </w:tc>
@@ -2931,13 +3037,7 @@
         <w:t xml:space="preserve"> </w:t>
       </w:r>
       <w:r>
-        <w:t xml:space="preserve">Notable Courses:</w:t>
-      </w:r>
-      <w:r>
-        <w:t xml:space="preserve"> </w:t>
-      </w:r>
-      <w:r>
-        <w:t xml:space="preserve">Pattern Recognition, Modern Control, Digital Control, Advanced Programming(OO)</w:t>
+        <w:t xml:space="preserve">Thesis: Fault detection in gas turbine</w:t>
       </w:r>
       <w:r>
         <w:t xml:space="preserve"> </w:t>
@@ -2957,8 +3057,25 @@
         <w:t xml:space="preserve"> </w:t>
       </w:r>
       <w:r>
-        <w:t xml:space="preserve">Thesis: Fault detection in gas turbine</w:t>
-      </w:r>
+        <w:t xml:space="preserve">Supervisor :</w:t>
+      </w:r>
+      <w:r>
+        <w:t xml:space="preserve"> </w:t>
+      </w:r>
+      <w:hyperlink r:id="rId56">
+        <w:r>
+          <w:rPr>
+            <w:rStyle w:val="Hyperlink"/>
+          </w:rPr>
+          <w:t xml:space="preserve"> </w:t>
+        </w:r>
+        <w:r>
+          <w:rPr>
+            <w:rStyle w:val="Hyperlink"/>
+          </w:rPr>
+          <w:t xml:space="preserve">Dr. Mahdi Aliyari</w:t>
+        </w:r>
+      </w:hyperlink>
       <w:r>
         <w:t xml:space="preserve"> </w:t>
       </w:r>
@@ -2977,34 +3094,23 @@
         <w:t xml:space="preserve"> </w:t>
       </w:r>
       <w:r>
-        <w:t xml:space="preserve">Supervisor :</w:t>
-      </w:r>
-      <w:r>
-        <w:t xml:space="preserve"> </w:t>
-      </w:r>
-      <w:hyperlink r:id="rId55">
-        <w:r>
-          <w:rPr>
-            <w:rStyle w:val="Hyperlink"/>
-          </w:rPr>
-          <w:t xml:space="preserve"> </w:t>
-        </w:r>
-        <w:r>
-          <w:rPr>
-            <w:rStyle w:val="Hyperlink"/>
-          </w:rPr>
-          <w:t xml:space="preserve">Dr. Mahdi Aliyari</w:t>
-        </w:r>
-      </w:hyperlink>
-      <w:r>
-        <w:t xml:space="preserve"> </w:t>
-      </w:r>
-      <w:r>
-        <w:t xml:space="preserve"> </w:t>
-      </w:r>
-    </w:p>
-    <w:bookmarkEnd w:id="56"/>
-    <w:bookmarkStart w:id="59" w:name="references"/>
+        <w:t xml:space="preserve">Notable Courses:</w:t>
+      </w:r>
+      <w:r>
+        <w:t xml:space="preserve"> </w:t>
+      </w:r>
+      <w:r>
+        <w:t xml:space="preserve">Pattern Recognition, Digital Control, Signal and Systems</w:t>
+      </w:r>
+      <w:r>
+        <w:t xml:space="preserve"> </w:t>
+      </w:r>
+      <w:r>
+        <w:t xml:space="preserve"> </w:t>
+      </w:r>
+    </w:p>
+    <w:bookmarkEnd w:id="57"/>
+    <w:bookmarkStart w:id="60" w:name="references"/>
     <w:p>
       <w:pPr>
         <w:pStyle w:val="Heading1"/>
@@ -3017,7 +3123,7 @@
       <w:pPr>
         <w:pStyle w:val="FirstParagraph"/>
       </w:pPr>
-      <w:hyperlink r:id="rId55">
+      <w:hyperlink r:id="rId56">
         <w:r>
           <w:rPr>
             <w:rStyle w:val="Hyperlink"/>
@@ -3050,7 +3156,7 @@
       <w:r>
         <w:br/>
       </w:r>
-      <w:hyperlink r:id="rId37">
+      <w:hyperlink r:id="rId38">
         <w:r>
           <w:rPr>
             <w:rStyle w:val="Hyperlink"/>
@@ -3083,7 +3189,7 @@
       <w:r>
         <w:br/>
       </w:r>
-      <w:hyperlink r:id="rId52">
+      <w:hyperlink r:id="rId53">
         <w:r>
           <w:rPr>
             <w:rStyle w:val="Hyperlink"/>
@@ -3116,7 +3222,7 @@
       <w:r>
         <w:br/>
       </w:r>
-      <w:hyperlink r:id="rId54">
+      <w:hyperlink r:id="rId55">
         <w:r>
           <w:rPr>
             <w:rStyle w:val="Hyperlink"/>
@@ -3149,7 +3255,7 @@
       <w:r>
         <w:br/>
       </w:r>
-      <w:hyperlink r:id="rId57">
+      <w:hyperlink r:id="rId58">
         <w:r>
           <w:rPr>
             <w:rStyle w:val="Hyperlink"/>
@@ -3182,7 +3288,7 @@
       <w:r>
         <w:br/>
       </w:r>
-      <w:hyperlink r:id="rId58">
+      <w:hyperlink r:id="rId59">
         <w:r>
           <w:rPr>
             <w:rStyle w:val="Hyperlink"/>
@@ -3216,7 +3322,7 @@
         <w:br/>
       </w:r>
     </w:p>
-    <w:bookmarkEnd w:id="59"/>
+    <w:bookmarkEnd w:id="60"/>
     <w:sectPr/>
   </w:body>
 </w:document>

</xml_diff>